<commit_message>
Module: Bit Magic 90%
</commit_message>
<xml_diff>
--- a/DSA Course Notes.docx
+++ b/DSA Course Notes.docx
@@ -3345,6 +3345,487 @@
         </w:rPr>
         <w:t>We can traverse through all bits of a number (LSB to MSB) in O(logn) time</w:t>
       </w:r>
+      <w:r>
+        <w:rPr>
+          <w:rFonts w:ascii="Congenial" w:hAnsi="Congenial"/>
+          <w:sz w:val="28"/>
+          <w:szCs w:val="28"/>
+          <w:lang w:val="en-US"/>
+        </w:rPr>
+        <w:t>.</w:t>
+      </w:r>
+    </w:p>
+    <w:p>
+      <w:pPr>
+        <w:rPr>
+          <w:rFonts w:ascii="Congenial" w:hAnsi="Congenial"/>
+          <w:sz w:val="28"/>
+          <w:szCs w:val="28"/>
+          <w:lang w:val="en-US"/>
+        </w:rPr>
+      </w:pPr>
+    </w:p>
+    <w:p>
+      <w:pPr>
+        <w:rPr>
+          <w:rFonts w:ascii="Congenial" w:hAnsi="Congenial"/>
+          <w:sz w:val="28"/>
+          <w:szCs w:val="28"/>
+          <w:lang w:val="en-US"/>
+        </w:rPr>
+      </w:pPr>
+      <w:r>
+        <w:rPr>
+          <w:rFonts w:ascii="Congenial" w:hAnsi="Congenial"/>
+          <w:sz w:val="28"/>
+          <w:szCs w:val="28"/>
+          <w:lang w:val="en-US"/>
+        </w:rPr>
+        <w:t>Odd Numbers last bit is set and even numbers last bit is not set.</w:t>
+      </w:r>
+    </w:p>
+    <w:p>
+      <w:pPr>
+        <w:rPr>
+          <w:rFonts w:ascii="Congenial" w:hAnsi="Congenial"/>
+          <w:sz w:val="28"/>
+          <w:szCs w:val="28"/>
+          <w:lang w:val="en-US"/>
+        </w:rPr>
+      </w:pPr>
+      <w:r>
+        <w:rPr>
+          <w:rFonts w:ascii="Congenial" w:hAnsi="Congenial"/>
+          <w:sz w:val="28"/>
+          <w:szCs w:val="28"/>
+          <w:lang w:val="en-US"/>
+        </w:rPr>
+        <w:t>Power of 2: always have only one Set-Bit.</w:t>
+      </w:r>
+    </w:p>
+    <w:p>
+      <w:pPr>
+        <w:rPr>
+          <w:rFonts w:ascii="Congenial" w:hAnsi="Congenial"/>
+          <w:sz w:val="28"/>
+          <w:szCs w:val="28"/>
+          <w:lang w:val="en-US"/>
+        </w:rPr>
+      </w:pPr>
+      <w:r>
+        <w:rPr>
+          <w:rFonts w:ascii="Congenial" w:hAnsi="Congenial"/>
+          <w:sz w:val="28"/>
+          <w:szCs w:val="28"/>
+          <w:lang w:val="en-US"/>
+        </w:rPr>
+        <w:t>XOR Properties:</w:t>
+      </w:r>
+    </w:p>
+    <w:p>
+      <w:pPr>
+        <w:pStyle w:val="ListParagraph"/>
+        <w:numPr>
+          <w:ilvl w:val="0"/>
+          <w:numId w:val="14"/>
+        </w:numPr>
+        <w:rPr>
+          <w:rFonts w:ascii="Congenial" w:hAnsi="Congenial"/>
+          <w:sz w:val="28"/>
+          <w:szCs w:val="28"/>
+          <w:lang w:val="en-US"/>
+        </w:rPr>
+      </w:pPr>
+      <w:r>
+        <w:rPr>
+          <w:rFonts w:ascii="Congenial" w:hAnsi="Congenial"/>
+          <w:sz w:val="28"/>
+          <w:szCs w:val="28"/>
+          <w:lang w:val="en-US"/>
+        </w:rPr>
+        <w:t>X^0 = X</w:t>
+      </w:r>
+    </w:p>
+    <w:p>
+      <w:pPr>
+        <w:pStyle w:val="ListParagraph"/>
+        <w:numPr>
+          <w:ilvl w:val="0"/>
+          <w:numId w:val="14"/>
+        </w:numPr>
+        <w:rPr>
+          <w:rFonts w:ascii="Congenial" w:hAnsi="Congenial"/>
+          <w:sz w:val="28"/>
+          <w:szCs w:val="28"/>
+          <w:lang w:val="en-US"/>
+        </w:rPr>
+      </w:pPr>
+      <w:r>
+        <w:rPr>
+          <w:rFonts w:ascii="Congenial" w:hAnsi="Congenial"/>
+          <w:sz w:val="28"/>
+          <w:szCs w:val="28"/>
+          <w:lang w:val="en-US"/>
+        </w:rPr>
+        <w:t>X^Y=Y^X (Commutative)</w:t>
+      </w:r>
+    </w:p>
+    <w:p>
+      <w:pPr>
+        <w:pStyle w:val="ListParagraph"/>
+        <w:numPr>
+          <w:ilvl w:val="0"/>
+          <w:numId w:val="14"/>
+        </w:numPr>
+        <w:rPr>
+          <w:rFonts w:ascii="Congenial" w:hAnsi="Congenial"/>
+          <w:sz w:val="28"/>
+          <w:szCs w:val="28"/>
+          <w:lang w:val="en-US"/>
+        </w:rPr>
+      </w:pPr>
+      <w:r>
+        <w:rPr>
+          <w:rFonts w:ascii="Congenial" w:hAnsi="Congenial"/>
+          <w:sz w:val="28"/>
+          <w:szCs w:val="28"/>
+          <w:lang w:val="en-US"/>
+        </w:rPr>
+        <w:t>X^(Y^</w:t>
+      </w:r>
+      <w:r>
+        <w:rPr>
+          <w:rFonts w:ascii="Congenial" w:hAnsi="Congenial"/>
+          <w:sz w:val="28"/>
+          <w:szCs w:val="28"/>
+          <w:lang w:val="en-US"/>
+        </w:rPr>
+        <w:t>Z) =</w:t>
+      </w:r>
+      <w:r>
+        <w:rPr>
+          <w:rFonts w:ascii="Congenial" w:hAnsi="Congenial"/>
+          <w:sz w:val="28"/>
+          <w:szCs w:val="28"/>
+          <w:lang w:val="en-US"/>
+        </w:rPr>
+        <w:t>(X^</w:t>
+      </w:r>
+      <w:r>
+        <w:rPr>
+          <w:rFonts w:ascii="Congenial" w:hAnsi="Congenial"/>
+          <w:sz w:val="28"/>
+          <w:szCs w:val="28"/>
+          <w:lang w:val="en-US"/>
+        </w:rPr>
+        <w:t>Y) ^</w:t>
+      </w:r>
+      <w:r>
+        <w:rPr>
+          <w:rFonts w:ascii="Congenial" w:hAnsi="Congenial"/>
+          <w:sz w:val="28"/>
+          <w:szCs w:val="28"/>
+          <w:lang w:val="en-US"/>
+        </w:rPr>
+        <w:t>Z (Associativity)</w:t>
+      </w:r>
+    </w:p>
+    <w:p>
+      <w:pPr>
+        <w:pStyle w:val="ListParagraph"/>
+        <w:numPr>
+          <w:ilvl w:val="0"/>
+          <w:numId w:val="14"/>
+        </w:numPr>
+        <w:rPr>
+          <w:rFonts w:ascii="Congenial" w:hAnsi="Congenial"/>
+          <w:sz w:val="28"/>
+          <w:szCs w:val="28"/>
+          <w:lang w:val="en-US"/>
+        </w:rPr>
+      </w:pPr>
+      <w:r>
+        <w:rPr>
+          <w:rFonts w:ascii="Congenial" w:hAnsi="Congenial"/>
+          <w:sz w:val="28"/>
+          <w:szCs w:val="28"/>
+          <w:lang w:val="en-US"/>
+        </w:rPr>
+        <w:t>X^X=0</w:t>
+      </w:r>
+    </w:p>
+    <w:p>
+      <w:pPr>
+        <w:rPr>
+          <w:rFonts w:ascii="Congenial" w:hAnsi="Congenial"/>
+          <w:sz w:val="28"/>
+          <w:szCs w:val="28"/>
+          <w:lang w:val="en-US"/>
+        </w:rPr>
+      </w:pPr>
+      <w:r>
+        <w:rPr>
+          <w:rFonts w:ascii="Congenial" w:hAnsi="Congenial"/>
+          <w:sz w:val="28"/>
+          <w:szCs w:val="28"/>
+          <w:lang w:val="en-US"/>
+        </w:rPr>
+        <w:t xml:space="preserve"> </w:t>
+      </w:r>
+    </w:p>
+    <w:p>
+      <w:pPr>
+        <w:rPr>
+          <w:rFonts w:ascii="Congenial" w:hAnsi="Congenial"/>
+          <w:sz w:val="28"/>
+          <w:szCs w:val="28"/>
+          <w:lang w:val="en-US"/>
+        </w:rPr>
+      </w:pPr>
+    </w:p>
+    <w:p>
+      <w:pPr>
+        <w:rPr>
+          <w:rFonts w:ascii="Congenial" w:hAnsi="Congenial"/>
+          <w:sz w:val="28"/>
+          <w:szCs w:val="28"/>
+          <w:lang w:val="en-US"/>
+        </w:rPr>
+      </w:pPr>
+    </w:p>
+    <w:p>
+      <w:pPr>
+        <w:rPr>
+          <w:rFonts w:ascii="Congenial" w:hAnsi="Congenial"/>
+          <w:sz w:val="28"/>
+          <w:szCs w:val="28"/>
+          <w:lang w:val="en-US"/>
+        </w:rPr>
+      </w:pPr>
+    </w:p>
+    <w:p>
+      <w:pPr>
+        <w:rPr>
+          <w:rFonts w:ascii="Congenial" w:hAnsi="Congenial"/>
+          <w:sz w:val="28"/>
+          <w:szCs w:val="28"/>
+          <w:lang w:val="en-US"/>
+        </w:rPr>
+      </w:pPr>
+    </w:p>
+    <w:p>
+      <w:pPr>
+        <w:rPr>
+          <w:rFonts w:ascii="Congenial" w:hAnsi="Congenial"/>
+          <w:sz w:val="28"/>
+          <w:szCs w:val="28"/>
+          <w:lang w:val="en-US"/>
+        </w:rPr>
+      </w:pPr>
+    </w:p>
+    <w:p>
+      <w:pPr>
+        <w:rPr>
+          <w:rFonts w:ascii="Congenial" w:hAnsi="Congenial"/>
+          <w:sz w:val="28"/>
+          <w:szCs w:val="28"/>
+          <w:lang w:val="en-US"/>
+        </w:rPr>
+      </w:pPr>
+    </w:p>
+    <w:p>
+      <w:pPr>
+        <w:rPr>
+          <w:rFonts w:ascii="Congenial" w:hAnsi="Congenial"/>
+          <w:sz w:val="28"/>
+          <w:szCs w:val="28"/>
+          <w:lang w:val="en-US"/>
+        </w:rPr>
+      </w:pPr>
+    </w:p>
+    <w:p>
+      <w:pPr>
+        <w:rPr>
+          <w:rFonts w:ascii="Congenial" w:hAnsi="Congenial"/>
+          <w:sz w:val="28"/>
+          <w:szCs w:val="28"/>
+          <w:lang w:val="en-US"/>
+        </w:rPr>
+      </w:pPr>
+    </w:p>
+    <w:p>
+      <w:pPr>
+        <w:rPr>
+          <w:rFonts w:ascii="Congenial" w:hAnsi="Congenial"/>
+          <w:sz w:val="28"/>
+          <w:szCs w:val="28"/>
+          <w:lang w:val="en-US"/>
+        </w:rPr>
+      </w:pPr>
+    </w:p>
+    <w:p>
+      <w:pPr>
+        <w:rPr>
+          <w:rFonts w:ascii="Congenial" w:hAnsi="Congenial"/>
+          <w:sz w:val="28"/>
+          <w:szCs w:val="28"/>
+          <w:u w:val="single"/>
+          <w:lang w:val="en-US"/>
+        </w:rPr>
+      </w:pPr>
+      <w:r>
+        <w:rPr>
+          <w:rFonts w:ascii="Congenial" w:hAnsi="Congenial"/>
+          <w:sz w:val="28"/>
+          <w:szCs w:val="28"/>
+          <w:u w:val="single"/>
+          <w:lang w:val="en-US"/>
+        </w:rPr>
+        <w:t>BITWISE OPERATOR</w:t>
+      </w:r>
+    </w:p>
+    <w:p>
+      <w:pPr>
+        <w:rPr>
+          <w:rFonts w:ascii="Congenial" w:hAnsi="Congenial"/>
+          <w:sz w:val="28"/>
+          <w:szCs w:val="28"/>
+          <w:lang w:val="en-US"/>
+        </w:rPr>
+      </w:pPr>
+      <w:r>
+        <w:rPr>
+          <w:rFonts w:ascii="Congenial" w:hAnsi="Congenial"/>
+          <w:sz w:val="28"/>
+          <w:szCs w:val="28"/>
+          <w:lang w:val="en-US"/>
+        </w:rPr>
+        <w:t>In java, negative numbers are stored in 2’s complement representation.</w:t>
+      </w:r>
+    </w:p>
+    <w:p>
+      <w:pPr>
+        <w:rPr>
+          <w:rFonts w:ascii="Congenial" w:hAnsi="Congenial"/>
+          <w:sz w:val="28"/>
+          <w:szCs w:val="28"/>
+          <w:lang w:val="en-US"/>
+        </w:rPr>
+      </w:pPr>
+      <w:r>
+        <w:rPr>
+          <w:rFonts w:ascii="Congenial" w:hAnsi="Congenial"/>
+          <w:sz w:val="28"/>
+          <w:szCs w:val="28"/>
+          <w:lang w:val="en-US"/>
+        </w:rPr>
+        <w:t>Representation of -x = 2^32 -x</w:t>
+      </w:r>
+    </w:p>
+    <w:p>
+      <w:pPr>
+        <w:rPr>
+          <w:rFonts w:ascii="Congenial" w:hAnsi="Congenial"/>
+          <w:sz w:val="28"/>
+          <w:szCs w:val="28"/>
+          <w:lang w:val="en-US"/>
+        </w:rPr>
+      </w:pPr>
+      <w:r>
+        <w:rPr>
+          <w:rFonts w:ascii="Congenial" w:hAnsi="Congenial"/>
+          <w:sz w:val="28"/>
+          <w:szCs w:val="28"/>
+          <w:lang w:val="en-US"/>
+        </w:rPr>
+        <w:t>Range of Integer: -2^31 to 2^31-1</w:t>
+      </w:r>
+    </w:p>
+    <w:p>
+      <w:pPr>
+        <w:rPr>
+          <w:rFonts w:ascii="Congenial" w:hAnsi="Congenial"/>
+          <w:sz w:val="28"/>
+          <w:szCs w:val="28"/>
+          <w:lang w:val="en-US"/>
+        </w:rPr>
+      </w:pPr>
+      <w:r>
+        <w:rPr>
+          <w:rFonts w:ascii="Congenial" w:hAnsi="Congenial"/>
+          <w:sz w:val="28"/>
+          <w:szCs w:val="28"/>
+          <w:lang w:val="en-US"/>
+        </w:rPr>
+        <w:t>Left Shift by 1: multiplication by 2</w:t>
+      </w:r>
+    </w:p>
+    <w:p>
+      <w:pPr>
+        <w:rPr>
+          <w:rFonts w:ascii="Congenial" w:hAnsi="Congenial"/>
+          <w:sz w:val="28"/>
+          <w:szCs w:val="28"/>
+          <w:lang w:val="en-US"/>
+        </w:rPr>
+      </w:pPr>
+      <w:r>
+        <w:rPr>
+          <w:rFonts w:ascii="Congenial" w:hAnsi="Congenial"/>
+          <w:sz w:val="28"/>
+          <w:szCs w:val="28"/>
+          <w:lang w:val="en-US"/>
+        </w:rPr>
+        <w:t>Right Shift by 1: division by 2</w:t>
+      </w:r>
+    </w:p>
+    <w:p>
+      <w:pPr>
+        <w:rPr>
+          <w:rFonts w:ascii="Congenial" w:hAnsi="Congenial"/>
+          <w:sz w:val="28"/>
+          <w:szCs w:val="28"/>
+          <w:lang w:val="en-US"/>
+        </w:rPr>
+      </w:pPr>
+      <w:r>
+        <w:rPr>
+          <w:rFonts w:ascii="Congenial" w:hAnsi="Congenial"/>
+          <w:sz w:val="28"/>
+          <w:szCs w:val="28"/>
+          <w:lang w:val="en-US"/>
+        </w:rPr>
+        <w:t>AND (&amp;) operation by 1: num%2</w:t>
+      </w:r>
+    </w:p>
+    <w:p>
+      <w:pPr>
+        <w:rPr>
+          <w:rFonts w:ascii="Congenial" w:hAnsi="Congenial"/>
+          <w:sz w:val="28"/>
+          <w:szCs w:val="28"/>
+          <w:lang w:val="en-US"/>
+        </w:rPr>
+      </w:pPr>
+      <w:r>
+        <w:rPr>
+          <w:rFonts w:ascii="Congenial" w:hAnsi="Congenial"/>
+          <w:sz w:val="28"/>
+          <w:szCs w:val="28"/>
+          <w:lang w:val="en-US"/>
+        </w:rPr>
+        <w:t>For small numbers: if (x&gt;&gt;y) then x*(2^y)</w:t>
+      </w:r>
+    </w:p>
+    <w:p>
+      <w:pPr>
+        <w:rPr>
+          <w:rFonts w:ascii="Congenial" w:hAnsi="Congenial"/>
+          <w:sz w:val="28"/>
+          <w:szCs w:val="28"/>
+          <w:lang w:val="en-US"/>
+        </w:rPr>
+      </w:pPr>
     </w:p>
     <w:sectPr>
       <w:pgSz w:w="11906" w:h="16838"/>
@@ -3715,6 +4196,95 @@
     </w:lvl>
   </w:abstractNum>
   <w:abstractNum w:abstractNumId="4" w15:restartNumberingAfterBreak="0">
+    <w:nsid w:val="21B849CD"/>
+    <w:multiLevelType w:val="hybridMultilevel"/>
+    <w:tmpl w:val="1FFECBA6"/>
+    <w:lvl w:ilvl="0" w:tplc="56E0509E">
+      <w:start w:val="1"/>
+      <w:numFmt w:val="decimal"/>
+      <w:lvlText w:val="%1."/>
+      <w:lvlJc w:val="left"/>
+      <w:pPr>
+        <w:ind w:left="720" w:hanging="360"/>
+      </w:pPr>
+      <w:rPr>
+        <w:rFonts w:hint="default"/>
+      </w:rPr>
+    </w:lvl>
+    <w:lvl w:ilvl="1" w:tplc="40090019" w:tentative="1">
+      <w:start w:val="1"/>
+      <w:numFmt w:val="lowerLetter"/>
+      <w:lvlText w:val="%2."/>
+      <w:lvlJc w:val="left"/>
+      <w:pPr>
+        <w:ind w:left="1440" w:hanging="360"/>
+      </w:pPr>
+    </w:lvl>
+    <w:lvl w:ilvl="2" w:tplc="4009001B" w:tentative="1">
+      <w:start w:val="1"/>
+      <w:numFmt w:val="lowerRoman"/>
+      <w:lvlText w:val="%3."/>
+      <w:lvlJc w:val="right"/>
+      <w:pPr>
+        <w:ind w:left="2160" w:hanging="180"/>
+      </w:pPr>
+    </w:lvl>
+    <w:lvl w:ilvl="3" w:tplc="4009000F" w:tentative="1">
+      <w:start w:val="1"/>
+      <w:numFmt w:val="decimal"/>
+      <w:lvlText w:val="%4."/>
+      <w:lvlJc w:val="left"/>
+      <w:pPr>
+        <w:ind w:left="2880" w:hanging="360"/>
+      </w:pPr>
+    </w:lvl>
+    <w:lvl w:ilvl="4" w:tplc="40090019" w:tentative="1">
+      <w:start w:val="1"/>
+      <w:numFmt w:val="lowerLetter"/>
+      <w:lvlText w:val="%5."/>
+      <w:lvlJc w:val="left"/>
+      <w:pPr>
+        <w:ind w:left="3600" w:hanging="360"/>
+      </w:pPr>
+    </w:lvl>
+    <w:lvl w:ilvl="5" w:tplc="4009001B" w:tentative="1">
+      <w:start w:val="1"/>
+      <w:numFmt w:val="lowerRoman"/>
+      <w:lvlText w:val="%6."/>
+      <w:lvlJc w:val="right"/>
+      <w:pPr>
+        <w:ind w:left="4320" w:hanging="180"/>
+      </w:pPr>
+    </w:lvl>
+    <w:lvl w:ilvl="6" w:tplc="4009000F" w:tentative="1">
+      <w:start w:val="1"/>
+      <w:numFmt w:val="decimal"/>
+      <w:lvlText w:val="%7."/>
+      <w:lvlJc w:val="left"/>
+      <w:pPr>
+        <w:ind w:left="5040" w:hanging="360"/>
+      </w:pPr>
+    </w:lvl>
+    <w:lvl w:ilvl="7" w:tplc="40090019" w:tentative="1">
+      <w:start w:val="1"/>
+      <w:numFmt w:val="lowerLetter"/>
+      <w:lvlText w:val="%8."/>
+      <w:lvlJc w:val="left"/>
+      <w:pPr>
+        <w:ind w:left="5760" w:hanging="360"/>
+      </w:pPr>
+    </w:lvl>
+    <w:lvl w:ilvl="8" w:tplc="4009001B" w:tentative="1">
+      <w:start w:val="1"/>
+      <w:numFmt w:val="lowerRoman"/>
+      <w:lvlText w:val="%9."/>
+      <w:lvlJc w:val="right"/>
+      <w:pPr>
+        <w:ind w:left="6480" w:hanging="180"/>
+      </w:pPr>
+    </w:lvl>
+  </w:abstractNum>
+  <w:abstractNum w:abstractNumId="5" w15:restartNumberingAfterBreak="0">
     <w:nsid w:val="383B77BD"/>
     <w:multiLevelType w:val="hybridMultilevel"/>
     <w:tmpl w:val="FB744C22"/>
@@ -3803,7 +4373,7 @@
       </w:pPr>
     </w:lvl>
   </w:abstractNum>
-  <w:abstractNum w:abstractNumId="5" w15:restartNumberingAfterBreak="0">
+  <w:abstractNum w:abstractNumId="6" w15:restartNumberingAfterBreak="0">
     <w:nsid w:val="3A6A4046"/>
     <w:multiLevelType w:val="hybridMultilevel"/>
     <w:tmpl w:val="FE28E88A"/>
@@ -3892,7 +4462,7 @@
       </w:pPr>
     </w:lvl>
   </w:abstractNum>
-  <w:abstractNum w:abstractNumId="6" w15:restartNumberingAfterBreak="0">
+  <w:abstractNum w:abstractNumId="7" w15:restartNumberingAfterBreak="0">
     <w:nsid w:val="4BAF3B34"/>
     <w:multiLevelType w:val="hybridMultilevel"/>
     <w:tmpl w:val="E3BC62F6"/>
@@ -3981,7 +4551,7 @@
       </w:pPr>
     </w:lvl>
   </w:abstractNum>
-  <w:abstractNum w:abstractNumId="7" w15:restartNumberingAfterBreak="0">
+  <w:abstractNum w:abstractNumId="8" w15:restartNumberingAfterBreak="0">
     <w:nsid w:val="4F303CBE"/>
     <w:multiLevelType w:val="hybridMultilevel"/>
     <w:tmpl w:val="3476D8BA"/>
@@ -4070,7 +4640,7 @@
       </w:pPr>
     </w:lvl>
   </w:abstractNum>
-  <w:abstractNum w:abstractNumId="8" w15:restartNumberingAfterBreak="0">
+  <w:abstractNum w:abstractNumId="9" w15:restartNumberingAfterBreak="0">
     <w:nsid w:val="53FA75B3"/>
     <w:multiLevelType w:val="hybridMultilevel"/>
     <w:tmpl w:val="2A6CEDCE"/>
@@ -4159,7 +4729,7 @@
       </w:pPr>
     </w:lvl>
   </w:abstractNum>
-  <w:abstractNum w:abstractNumId="9" w15:restartNumberingAfterBreak="0">
+  <w:abstractNum w:abstractNumId="10" w15:restartNumberingAfterBreak="0">
     <w:nsid w:val="654D7BDB"/>
     <w:multiLevelType w:val="hybridMultilevel"/>
     <w:tmpl w:val="5754A9B4"/>
@@ -4248,7 +4818,7 @@
       </w:pPr>
     </w:lvl>
   </w:abstractNum>
-  <w:abstractNum w:abstractNumId="10" w15:restartNumberingAfterBreak="0">
+  <w:abstractNum w:abstractNumId="11" w15:restartNumberingAfterBreak="0">
     <w:nsid w:val="6C1525EC"/>
     <w:multiLevelType w:val="hybridMultilevel"/>
     <w:tmpl w:val="FACAB3DE"/>
@@ -4360,7 +4930,7 @@
       </w:rPr>
     </w:lvl>
   </w:abstractNum>
-  <w:abstractNum w:abstractNumId="11" w15:restartNumberingAfterBreak="0">
+  <w:abstractNum w:abstractNumId="12" w15:restartNumberingAfterBreak="0">
     <w:nsid w:val="7B610262"/>
     <w:multiLevelType w:val="hybridMultilevel"/>
     <w:tmpl w:val="EBC232DE"/>
@@ -4449,7 +5019,7 @@
       </w:pPr>
     </w:lvl>
   </w:abstractNum>
-  <w:abstractNum w:abstractNumId="12" w15:restartNumberingAfterBreak="0">
+  <w:abstractNum w:abstractNumId="13" w15:restartNumberingAfterBreak="0">
     <w:nsid w:val="7BA671A9"/>
     <w:multiLevelType w:val="hybridMultilevel"/>
     <w:tmpl w:val="26143702"/>
@@ -4562,25 +5132,25 @@
     </w:lvl>
   </w:abstractNum>
   <w:num w:numId="1" w16cid:durableId="1833909346">
-    <w:abstractNumId w:val="12"/>
+    <w:abstractNumId w:val="13"/>
   </w:num>
   <w:num w:numId="2" w16cid:durableId="2065829334">
-    <w:abstractNumId w:val="10"/>
+    <w:abstractNumId w:val="11"/>
   </w:num>
   <w:num w:numId="3" w16cid:durableId="201673574">
-    <w:abstractNumId w:val="4"/>
+    <w:abstractNumId w:val="5"/>
   </w:num>
   <w:num w:numId="4" w16cid:durableId="204879707">
-    <w:abstractNumId w:val="7"/>
+    <w:abstractNumId w:val="8"/>
   </w:num>
   <w:num w:numId="5" w16cid:durableId="119690778">
     <w:abstractNumId w:val="3"/>
   </w:num>
   <w:num w:numId="6" w16cid:durableId="166286760">
-    <w:abstractNumId w:val="5"/>
+    <w:abstractNumId w:val="6"/>
   </w:num>
   <w:num w:numId="7" w16cid:durableId="2145659235">
-    <w:abstractNumId w:val="8"/>
+    <w:abstractNumId w:val="9"/>
   </w:num>
   <w:num w:numId="8" w16cid:durableId="1063601490">
     <w:abstractNumId w:val="2"/>
@@ -4589,16 +5159,19 @@
     <w:abstractNumId w:val="0"/>
   </w:num>
   <w:num w:numId="10" w16cid:durableId="805776849">
-    <w:abstractNumId w:val="6"/>
+    <w:abstractNumId w:val="7"/>
   </w:num>
   <w:num w:numId="11" w16cid:durableId="2066026775">
-    <w:abstractNumId w:val="9"/>
+    <w:abstractNumId w:val="10"/>
   </w:num>
   <w:num w:numId="12" w16cid:durableId="87626742">
     <w:abstractNumId w:val="1"/>
   </w:num>
   <w:num w:numId="13" w16cid:durableId="2048674941">
-    <w:abstractNumId w:val="11"/>
+    <w:abstractNumId w:val="12"/>
+  </w:num>
+  <w:num w:numId="14" w16cid:durableId="363673704">
+    <w:abstractNumId w:val="4"/>
   </w:num>
 </w:numbering>
 </file>

</xml_diff>